<commit_message>
2 extra tests toegevoegd
</commit_message>
<xml_diff>
--- a/documents/Technische Documentatie.docx
+++ b/documents/Technische Documentatie.docx
@@ -201,8 +201,6 @@
       <w:r>
         <w:t>Het verslag is geschreven voor mensen die niet zo veel van informatica snappen en dus m.b.v. deze handleiding de database zouden kunnen gebruiken. Ook zit er een stuk bij in het verslag wat advies geeft hoe de server onderhouden moet worden en wat de systeemeisen zijn.</w:t>
       </w:r>
-      <w:bookmarkStart w:id="0" w:name="_GoBack"/>
-      <w:bookmarkEnd w:id="0"/>
     </w:p>
     <w:p>
       <w:pPr>
@@ -262,6 +260,7 @@
           <w:b/>
           <w:sz w:val="22"/>
           <w:szCs w:val="22"/>
+          <w:lang w:val="en-US"/>
         </w:rPr>
       </w:pPr>
       <w:r>
@@ -271,6 +270,7 @@
           <w:b/>
           <w:sz w:val="22"/>
           <w:szCs w:val="22"/>
+          <w:lang w:val="en-US"/>
         </w:rPr>
         <w:t>SearchRow1.py</w:t>
       </w:r>
@@ -281,6 +281,7 @@
           <w:b/>
           <w:sz w:val="22"/>
           <w:szCs w:val="22"/>
+          <w:lang w:val="en-US"/>
         </w:rPr>
         <w:t> </w:t>
       </w:r>
@@ -294,6 +295,7 @@
           <w:rFonts w:asciiTheme="minorHAnsi" w:hAnsiTheme="minorHAnsi" w:cs="Segoe UI"/>
           <w:sz w:val="22"/>
           <w:szCs w:val="22"/>
+          <w:lang w:val="en-US"/>
         </w:rPr>
       </w:pPr>
       <w:r>
@@ -302,6 +304,7 @@
           <w:rFonts w:asciiTheme="minorHAnsi" w:hAnsiTheme="minorHAnsi" w:cs="Segoe UI"/>
           <w:sz w:val="22"/>
           <w:szCs w:val="22"/>
+          <w:lang w:val="en-US"/>
         </w:rPr>
         <w:t> </w:t>
       </w:r>
@@ -9888,6 +9891,7 @@
           <w:bCs/>
           <w:sz w:val="22"/>
           <w:szCs w:val="22"/>
+          <w:lang w:val="en-US"/>
         </w:rPr>
       </w:pPr>
       <w:r>
@@ -9898,6 +9902,7 @@
           <w:bCs/>
           <w:sz w:val="22"/>
           <w:szCs w:val="22"/>
+          <w:lang w:val="en-US"/>
         </w:rPr>
         <w:t>Output</w:t>
       </w:r>
@@ -9909,6 +9914,7 @@
           <w:bCs/>
           <w:sz w:val="22"/>
           <w:szCs w:val="22"/>
+          <w:lang w:val="en-US"/>
         </w:rPr>
         <w:t> </w:t>
       </w:r>
@@ -9920,6 +9926,7 @@
           <w:bCs/>
           <w:sz w:val="22"/>
           <w:szCs w:val="22"/>
+          <w:lang w:val="en-US"/>
         </w:rPr>
         <w:t>blast</w:t>
       </w:r>
@@ -9931,6 +9938,7 @@
           <w:bCs/>
           <w:sz w:val="22"/>
           <w:szCs w:val="22"/>
+          <w:lang w:val="en-US"/>
         </w:rPr>
         <w:t> </w:t>
       </w:r>
@@ -13959,6 +13967,59 @@
                 </w14:textOutline>
               </w:rPr>
             </w:pPr>
+            <w:r>
+              <w:rPr>
+                <w:rFonts w:cs="Helvetica"/>
+                <w:shd w:val="clear" w:color="auto" w:fill="F6F7F8"/>
+                <w14:shadow w14:blurRad="38100" w14:dist="19050" w14:dir="2700000" w14:sx="100000" w14:sy="100000" w14:kx="0" w14:ky="0" w14:algn="tl">
+                  <w14:schemeClr w14:val="dk1">
+                    <w14:alpha w14:val="60000"/>
+                  </w14:schemeClr>
+                </w14:shadow>
+                <w14:textOutline w14:w="0" w14:cap="flat" w14:cmpd="sng" w14:algn="ctr">
+                  <w14:noFill/>
+                  <w14:prstDash w14:val="solid"/>
+                  <w14:round/>
+                </w14:textOutline>
+              </w:rPr>
+              <w:t xml:space="preserve">Ga naar de </w:t>
+            </w:r>
+            <w:proofErr w:type="spellStart"/>
+            <w:r>
+              <w:rPr>
+                <w:rFonts w:cs="Helvetica"/>
+                <w:shd w:val="clear" w:color="auto" w:fill="F6F7F8"/>
+                <w14:shadow w14:blurRad="38100" w14:dist="19050" w14:dir="2700000" w14:sx="100000" w14:sy="100000" w14:kx="0" w14:ky="0" w14:algn="tl">
+                  <w14:schemeClr w14:val="dk1">
+                    <w14:alpha w14:val="60000"/>
+                  </w14:schemeClr>
+                </w14:shadow>
+                <w14:textOutline w14:w="0" w14:cap="flat" w14:cmpd="sng" w14:algn="ctr">
+                  <w14:noFill/>
+                  <w14:prstDash w14:val="solid"/>
+                  <w14:round/>
+                </w14:textOutline>
+              </w:rPr>
+              <w:t>BLASTx</w:t>
+            </w:r>
+            <w:proofErr w:type="spellEnd"/>
+            <w:r>
+              <w:rPr>
+                <w:rFonts w:cs="Helvetica"/>
+                <w:shd w:val="clear" w:color="auto" w:fill="F6F7F8"/>
+                <w14:shadow w14:blurRad="38100" w14:dist="19050" w14:dir="2700000" w14:sx="100000" w14:sy="100000" w14:kx="0" w14:ky="0" w14:algn="tl">
+                  <w14:schemeClr w14:val="dk1">
+                    <w14:alpha w14:val="60000"/>
+                  </w14:schemeClr>
+                </w14:shadow>
+                <w14:textOutline w14:w="0" w14:cap="flat" w14:cmpd="sng" w14:algn="ctr">
+                  <w14:noFill/>
+                  <w14:prstDash w14:val="solid"/>
+                  <w14:round/>
+                </w14:textOutline>
+              </w:rPr>
+              <w:t xml:space="preserve"> pagina en voer een sequentie van de database in</w:t>
+            </w:r>
           </w:p>
         </w:tc>
         <w:tc>
@@ -13982,6 +14043,23 @@
                 </w14:textOutline>
               </w:rPr>
             </w:pPr>
+            <w:r>
+              <w:rPr>
+                <w:rFonts w:cs="Helvetica"/>
+                <w:shd w:val="clear" w:color="auto" w:fill="F6F7F8"/>
+                <w14:shadow w14:blurRad="38100" w14:dist="19050" w14:dir="2700000" w14:sx="100000" w14:sy="100000" w14:kx="0" w14:ky="0" w14:algn="tl">
+                  <w14:schemeClr w14:val="dk1">
+                    <w14:alpha w14:val="60000"/>
+                  </w14:schemeClr>
+                </w14:shadow>
+                <w14:textOutline w14:w="0" w14:cap="flat" w14:cmpd="sng" w14:algn="ctr">
+                  <w14:noFill/>
+                  <w14:prstDash w14:val="solid"/>
+                  <w14:round/>
+                </w14:textOutline>
+              </w:rPr>
+              <w:t>Je krijgt een uitslag terug</w:t>
+            </w:r>
           </w:p>
         </w:tc>
         <w:tc>
@@ -14005,6 +14083,23 @@
                 </w14:textOutline>
               </w:rPr>
             </w:pPr>
+            <w:r>
+              <w:rPr>
+                <w:rFonts w:cs="Helvetica"/>
+                <w:shd w:val="clear" w:color="auto" w:fill="F6F7F8"/>
+                <w14:shadow w14:blurRad="38100" w14:dist="19050" w14:dir="2700000" w14:sx="100000" w14:sy="100000" w14:kx="0" w14:ky="0" w14:algn="tl">
+                  <w14:schemeClr w14:val="dk1">
+                    <w14:alpha w14:val="60000"/>
+                  </w14:schemeClr>
+                </w14:shadow>
+                <w14:textOutline w14:w="0" w14:cap="flat" w14:cmpd="sng" w14:algn="ctr">
+                  <w14:noFill/>
+                  <w14:prstDash w14:val="solid"/>
+                  <w14:round/>
+                </w14:textOutline>
+              </w:rPr>
+              <w:t>Klopt</w:t>
+            </w:r>
           </w:p>
         </w:tc>
         <w:tc>
@@ -14028,6 +14123,23 @@
                 </w14:textOutline>
               </w:rPr>
             </w:pPr>
+            <w:r>
+              <w:rPr>
+                <w:rFonts w:cs="Helvetica"/>
+                <w:shd w:val="clear" w:color="auto" w:fill="F6F7F8"/>
+                <w14:shadow w14:blurRad="38100" w14:dist="19050" w14:dir="2700000" w14:sx="100000" w14:sy="100000" w14:kx="0" w14:ky="0" w14:algn="tl">
+                  <w14:schemeClr w14:val="dk1">
+                    <w14:alpha w14:val="60000"/>
+                  </w14:schemeClr>
+                </w14:shadow>
+                <w14:textOutline w14:w="0" w14:cap="flat" w14:cmpd="sng" w14:algn="ctr">
+                  <w14:noFill/>
+                  <w14:prstDash w14:val="solid"/>
+                  <w14:round/>
+                </w14:textOutline>
+              </w:rPr>
+              <w:t>Alle resultaten kloppen</w:t>
+            </w:r>
           </w:p>
         </w:tc>
       </w:tr>
@@ -14093,6 +14205,23 @@
                 </w14:textOutline>
               </w:rPr>
             </w:pPr>
+            <w:r>
+              <w:rPr>
+                <w:rFonts w:cs="Helvetica"/>
+                <w:shd w:val="clear" w:color="auto" w:fill="F6F7F8"/>
+                <w14:shadow w14:blurRad="38100" w14:dist="19050" w14:dir="2700000" w14:sx="100000" w14:sy="100000" w14:kx="0" w14:ky="0" w14:algn="tl">
+                  <w14:schemeClr w14:val="dk1">
+                    <w14:alpha w14:val="60000"/>
+                  </w14:schemeClr>
+                </w14:shadow>
+                <w14:textOutline w14:w="0" w14:cap="flat" w14:cmpd="sng" w14:algn="ctr">
+                  <w14:noFill/>
+                  <w14:prstDash w14:val="solid"/>
+                  <w14:round/>
+                </w14:textOutline>
+              </w:rPr>
+              <w:t>Voer nu een gedeelte van een sequentie uit de database terug</w:t>
+            </w:r>
           </w:p>
         </w:tc>
         <w:tc>
@@ -14116,6 +14245,23 @@
                 </w14:textOutline>
               </w:rPr>
             </w:pPr>
+            <w:r>
+              <w:rPr>
+                <w:rFonts w:cs="Helvetica"/>
+                <w:shd w:val="clear" w:color="auto" w:fill="F6F7F8"/>
+                <w14:shadow w14:blurRad="38100" w14:dist="19050" w14:dir="2700000" w14:sx="100000" w14:sy="100000" w14:kx="0" w14:ky="0" w14:algn="tl">
+                  <w14:schemeClr w14:val="dk1">
+                    <w14:alpha w14:val="60000"/>
+                  </w14:schemeClr>
+                </w14:shadow>
+                <w14:textOutline w14:w="0" w14:cap="flat" w14:cmpd="sng" w14:algn="ctr">
+                  <w14:noFill/>
+                  <w14:prstDash w14:val="solid"/>
+                  <w14:round/>
+                </w14:textOutline>
+              </w:rPr>
+              <w:t>Je krijgt een uitslag of een error</w:t>
+            </w:r>
           </w:p>
         </w:tc>
         <w:tc>
@@ -14139,6 +14285,23 @@
                 </w14:textOutline>
               </w:rPr>
             </w:pPr>
+            <w:r>
+              <w:rPr>
+                <w:rFonts w:cs="Helvetica"/>
+                <w:shd w:val="clear" w:color="auto" w:fill="F6F7F8"/>
+                <w14:shadow w14:blurRad="38100" w14:dist="19050" w14:dir="2700000" w14:sx="100000" w14:sy="100000" w14:kx="0" w14:ky="0" w14:algn="tl">
+                  <w14:schemeClr w14:val="dk1">
+                    <w14:alpha w14:val="60000"/>
+                  </w14:schemeClr>
+                </w14:shadow>
+                <w14:textOutline w14:w="0" w14:cap="flat" w14:cmpd="sng" w14:algn="ctr">
+                  <w14:noFill/>
+                  <w14:prstDash w14:val="solid"/>
+                  <w14:round/>
+                </w14:textOutline>
+              </w:rPr>
+              <w:t>Je krijgt een uitslag terug</w:t>
+            </w:r>
           </w:p>
         </w:tc>
         <w:tc>
@@ -14162,6 +14325,25 @@
                 </w14:textOutline>
               </w:rPr>
             </w:pPr>
+            <w:r>
+              <w:rPr>
+                <w:rFonts w:cs="Helvetica"/>
+                <w:shd w:val="clear" w:color="auto" w:fill="F6F7F8"/>
+                <w14:shadow w14:blurRad="38100" w14:dist="19050" w14:dir="2700000" w14:sx="100000" w14:sy="100000" w14:kx="0" w14:ky="0" w14:algn="tl">
+                  <w14:schemeClr w14:val="dk1">
+                    <w14:alpha w14:val="60000"/>
+                  </w14:schemeClr>
+                </w14:shadow>
+                <w14:textOutline w14:w="0" w14:cap="flat" w14:cmpd="sng" w14:algn="ctr">
+                  <w14:noFill/>
+                  <w14:prstDash w14:val="solid"/>
+                  <w14:round/>
+                </w14:textOutline>
+              </w:rPr>
+              <w:t>Het heeft het zelfde resultaat als dat ik de sequentie helemaal zou blasten</w:t>
+            </w:r>
+            <w:bookmarkStart w:id="0" w:name="_GoBack"/>
+            <w:bookmarkEnd w:id="0"/>
           </w:p>
         </w:tc>
       </w:tr>
@@ -14328,7 +14510,24 @@
         </w:rPr>
         <w:t xml:space="preserve">.). </w:t>
       </w:r>
-      <w:proofErr w:type="spellStart"/>
+      <w:r>
+        <w:rPr>
+          <w:rFonts w:cs="Helvetica"/>
+          <w:shd w:val="clear" w:color="auto" w:fill="F6F7F8"/>
+          <w:lang w:val="en-US"/>
+          <w14:shadow w14:blurRad="38100" w14:dist="19050" w14:dir="2700000" w14:sx="100000" w14:sy="100000" w14:kx="0" w14:ky="0" w14:algn="tl">
+            <w14:schemeClr w14:val="dk1">
+              <w14:alpha w14:val="60000"/>
+            </w14:schemeClr>
+          </w14:shadow>
+          <w14:textOutline w14:w="0" w14:cap="flat" w14:cmpd="sng" w14:algn="ctr">
+            <w14:noFill/>
+            <w14:prstDash w14:val="solid"/>
+            <w14:round/>
+          </w14:textOutline>
+        </w:rPr>
+        <w:t xml:space="preserve">MySQL 5.5 Reference Manual. </w:t>
+      </w:r>
       <w:r>
         <w:rPr>
           <w:rFonts w:cs="Helvetica"/>
@@ -14344,25 +14543,7 @@
             <w14:round/>
           </w14:textOutline>
         </w:rPr>
-        <w:t>MySQL</w:t>
-      </w:r>
-      <w:proofErr w:type="spellEnd"/>
-      <w:r>
-        <w:rPr>
-          <w:rFonts w:cs="Helvetica"/>
-          <w:shd w:val="clear" w:color="auto" w:fill="F6F7F8"/>
-          <w14:shadow w14:blurRad="38100" w14:dist="19050" w14:dir="2700000" w14:sx="100000" w14:sy="100000" w14:kx="0" w14:ky="0" w14:algn="tl">
-            <w14:schemeClr w14:val="dk1">
-              <w14:alpha w14:val="60000"/>
-            </w14:schemeClr>
-          </w14:shadow>
-          <w14:textOutline w14:w="0" w14:cap="flat" w14:cmpd="sng" w14:algn="ctr">
-            <w14:noFill/>
-            <w14:prstDash w14:val="solid"/>
-            <w14:round/>
-          </w14:textOutline>
-        </w:rPr>
-        <w:t xml:space="preserve"> 5.5 Reference Manual. Geraadpleegd voor het laatst op 15 Juni 2015, van </w:t>
+        <w:t xml:space="preserve">Geraadpleegd voor het laatst op 15 Juni 2015, van </w:t>
       </w:r>
       <w:hyperlink r:id="rId6" w:history="1">
         <w:r>

</xml_diff>